<commit_message>
Some critical review stuff
</commit_message>
<xml_diff>
--- a/supportive-narrative.docx
+++ b/supportive-narrative.docx
@@ -342,7 +342,7 @@
         <w:pStyle w:val="BodyText"/>
       </w:pPr>
       <w:r>
-        <w:t xml:space="preserve">2022-05-20</w:t>
+        <w:t xml:space="preserve">2022-10-03</w:t>
       </w:r>
     </w:p>
     <w:p>
@@ -425,7 +425,7 @@
       </w:r>
     </w:p>
     <w:bookmarkEnd w:id="25"/>
-    <w:bookmarkStart w:id="26" w:name="critical-review"/>
+    <w:bookmarkStart w:id="35" w:name="critical-review"/>
     <w:p>
       <w:pPr>
         <w:pStyle w:val="Heading1"/>
@@ -434,8 +434,163 @@
         <w:t xml:space="preserve">Critical Review</w:t>
       </w:r>
     </w:p>
-    <w:bookmarkEnd w:id="26"/>
-    <w:bookmarkStart w:id="27" w:name="methode"/>
+    <w:p>
+      <w:pPr>
+        <w:numPr>
+          <w:ilvl w:val="0"/>
+          <w:numId w:val="1001"/>
+        </w:numPr>
+      </w:pPr>
+      <w:hyperlink r:id="rId26">
+        <w:r>
+          <w:rPr>
+            <w:rStyle w:val="Hyperlink"/>
+          </w:rPr>
+          <w:t xml:space="preserve">https://web.archive.org/web/20011205101807/http://uk.eurorights.org/issues/cd/bad/</w:t>
+        </w:r>
+      </w:hyperlink>
+    </w:p>
+    <w:p>
+      <w:pPr>
+        <w:numPr>
+          <w:ilvl w:val="0"/>
+          <w:numId w:val="1001"/>
+        </w:numPr>
+      </w:pPr>
+      <w:hyperlink r:id="rId27">
+        <w:r>
+          <w:rPr>
+            <w:rStyle w:val="Hyperlink"/>
+          </w:rPr>
+          <w:t xml:space="preserve">https://www.digitaltrends.com/music/the-history-of-the-cds-rise-and-fall/</w:t>
+        </w:r>
+      </w:hyperlink>
+    </w:p>
+    <w:p>
+      <w:pPr>
+        <w:numPr>
+          <w:ilvl w:val="0"/>
+          <w:numId w:val="1001"/>
+        </w:numPr>
+      </w:pPr>
+      <w:r>
+        <w:t xml:space="preserve">Philips history of the CD</w:t>
+      </w:r>
+    </w:p>
+    <w:p>
+      <w:pPr>
+        <w:numPr>
+          <w:ilvl w:val="1"/>
+          <w:numId w:val="1002"/>
+        </w:numPr>
+      </w:pPr>
+      <w:hyperlink r:id="rId28">
+        <w:r>
+          <w:rPr>
+            <w:rStyle w:val="Hyperlink"/>
+          </w:rPr>
+          <w:t xml:space="preserve">https://www.philips.com/a-w/research/technologies/cd/beginning.htm</w:t>
+        </w:r>
+      </w:hyperlink>
+    </w:p>
+    <w:p>
+      <w:pPr>
+        <w:numPr>
+          <w:ilvl w:val="1"/>
+          <w:numId w:val="1002"/>
+        </w:numPr>
+      </w:pPr>
+      <w:hyperlink r:id="rId29">
+        <w:r>
+          <w:rPr>
+            <w:rStyle w:val="Hyperlink"/>
+          </w:rPr>
+          <w:t xml:space="preserve">https://www.philips.com/a-w/research/technologies/cd/technology.htm</w:t>
+        </w:r>
+      </w:hyperlink>
+    </w:p>
+    <w:p>
+      <w:pPr>
+        <w:numPr>
+          <w:ilvl w:val="1"/>
+          <w:numId w:val="1002"/>
+        </w:numPr>
+      </w:pPr>
+      <w:hyperlink r:id="rId30">
+        <w:r>
+          <w:rPr>
+            <w:rStyle w:val="Hyperlink"/>
+          </w:rPr>
+          <w:t xml:space="preserve">https://www.philips.com/a-w/research/technologies/cd/black-giants.htm</w:t>
+        </w:r>
+      </w:hyperlink>
+    </w:p>
+    <w:p>
+      <w:pPr>
+        <w:numPr>
+          <w:ilvl w:val="1"/>
+          <w:numId w:val="1002"/>
+        </w:numPr>
+      </w:pPr>
+      <w:hyperlink r:id="rId31">
+        <w:r>
+          <w:rPr>
+            <w:rStyle w:val="Hyperlink"/>
+          </w:rPr>
+          <w:t xml:space="preserve">https://www.philips.com/a-w/research/technologies/cd/introduction.htm</w:t>
+        </w:r>
+      </w:hyperlink>
+    </w:p>
+    <w:p>
+      <w:pPr>
+        <w:numPr>
+          <w:ilvl w:val="1"/>
+          <w:numId w:val="1002"/>
+        </w:numPr>
+      </w:pPr>
+      <w:hyperlink r:id="rId32">
+        <w:r>
+          <w:rPr>
+            <w:rStyle w:val="Hyperlink"/>
+          </w:rPr>
+          <w:t xml:space="preserve">https://www.philips.com/a-w/research/technologies/cd/jewel-case.htm</w:t>
+        </w:r>
+      </w:hyperlink>
+    </w:p>
+    <w:p>
+      <w:pPr>
+        <w:numPr>
+          <w:ilvl w:val="1"/>
+          <w:numId w:val="1002"/>
+        </w:numPr>
+      </w:pPr>
+      <w:hyperlink r:id="rId33">
+        <w:r>
+          <w:rPr>
+            <w:rStyle w:val="Hyperlink"/>
+          </w:rPr>
+          <w:t xml:space="preserve">https://www.philips.com/a-w/research/technologies/cd/cd-family.htm</w:t>
+        </w:r>
+      </w:hyperlink>
+    </w:p>
+    <w:p>
+      <w:pPr>
+        <w:numPr>
+          <w:ilvl w:val="0"/>
+          <w:numId w:val="1001"/>
+        </w:numPr>
+      </w:pPr>
+      <w:hyperlink r:id="rId34">
+        <w:r>
+          <w:rPr>
+            <w:rStyle w:val="Hyperlink"/>
+          </w:rPr>
+          <w:t xml:space="preserve">https://dutchaudioclassics.nl/the-emergence-of-the-compact-disc/</w:t>
+        </w:r>
+      </w:hyperlink>
+    </w:p>
+    <w:bookmarkEnd w:id="35"/>
+    <w:bookmarkStart w:id="36" w:name="methode"/>
     <w:p>
       <w:pPr>
         <w:pStyle w:val="Heading1"/>
@@ -444,8 +599,8 @@
         <w:t xml:space="preserve">Methode</w:t>
       </w:r>
     </w:p>
-    <w:bookmarkEnd w:id="27"/>
-    <w:bookmarkStart w:id="28" w:name="uitvoering-en-resultaten"/>
+    <w:bookmarkEnd w:id="36"/>
+    <w:bookmarkStart w:id="37" w:name="uitvoering-en-resultaten"/>
     <w:p>
       <w:pPr>
         <w:pStyle w:val="Heading1"/>
@@ -454,8 +609,8 @@
         <w:t xml:space="preserve">Uitvoering en resultaten</w:t>
       </w:r>
     </w:p>
-    <w:bookmarkEnd w:id="28"/>
-    <w:bookmarkStart w:id="29" w:name="conclusie-en-reflectie"/>
+    <w:bookmarkEnd w:id="37"/>
+    <w:bookmarkStart w:id="38" w:name="conclusie-en-reflectie"/>
     <w:p>
       <w:pPr>
         <w:pStyle w:val="Heading1"/>
@@ -464,8 +619,8 @@
         <w:t xml:space="preserve">Conclusie en reflectie</w:t>
       </w:r>
     </w:p>
-    <w:bookmarkEnd w:id="29"/>
-    <w:bookmarkStart w:id="30" w:name="bijlage"/>
+    <w:bookmarkEnd w:id="38"/>
+    <w:bookmarkStart w:id="39" w:name="bijlage"/>
     <w:p>
       <w:pPr>
         <w:pStyle w:val="Heading1"/>
@@ -474,7 +629,7 @@
         <w:t xml:space="preserve">Bijlage</w:t>
       </w:r>
     </w:p>
-    <w:bookmarkEnd w:id="30"/>
+    <w:bookmarkEnd w:id="39"/>
     <w:sectPr/>
   </w:body>
 </w:document>
@@ -581,8 +736,90 @@
       </w:pPr>
     </w:lvl>
   </w:abstractNum>
+  <w:abstractNum w:abstractNumId="991">
+    <w:nsid w:val="A991"/>
+    <w:multiLevelType w:val="multilevel"/>
+    <w:lvl w:ilvl="0">
+      <w:numFmt w:val="bullet"/>
+      <w:lvlText w:val="•"/>
+      <w:lvlJc w:val="left"/>
+      <w:pPr>
+        <w:ind w:left="720" w:hanging="480"/>
+      </w:pPr>
+    </w:lvl>
+    <w:lvl w:ilvl="1">
+      <w:numFmt w:val="bullet"/>
+      <w:lvlText w:val="–"/>
+      <w:lvlJc w:val="left"/>
+      <w:pPr>
+        <w:ind w:left="1440" w:hanging="480"/>
+      </w:pPr>
+    </w:lvl>
+    <w:lvl w:ilvl="2">
+      <w:numFmt w:val="bullet"/>
+      <w:lvlText w:val="•"/>
+      <w:lvlJc w:val="left"/>
+      <w:pPr>
+        <w:ind w:left="2160" w:hanging="480"/>
+      </w:pPr>
+    </w:lvl>
+    <w:lvl w:ilvl="3">
+      <w:numFmt w:val="bullet"/>
+      <w:lvlText w:val="–"/>
+      <w:lvlJc w:val="left"/>
+      <w:pPr>
+        <w:ind w:left="2880" w:hanging="480"/>
+      </w:pPr>
+    </w:lvl>
+    <w:lvl w:ilvl="4">
+      <w:numFmt w:val="bullet"/>
+      <w:lvlText w:val="•"/>
+      <w:lvlJc w:val="left"/>
+      <w:pPr>
+        <w:ind w:left="3600" w:hanging="480"/>
+      </w:pPr>
+    </w:lvl>
+    <w:lvl w:ilvl="5">
+      <w:numFmt w:val="bullet"/>
+      <w:lvlText w:val="–"/>
+      <w:lvlJc w:val="left"/>
+      <w:pPr>
+        <w:ind w:left="4320" w:hanging="480"/>
+      </w:pPr>
+    </w:lvl>
+    <w:lvl w:ilvl="6">
+      <w:numFmt w:val="bullet"/>
+      <w:lvlText w:val="•"/>
+      <w:lvlJc w:val="left"/>
+      <w:pPr>
+        <w:ind w:left="5040" w:hanging="480"/>
+      </w:pPr>
+    </w:lvl>
+    <w:lvl w:ilvl="7">
+      <w:numFmt w:val="bullet"/>
+      <w:lvlText w:val="–"/>
+      <w:lvlJc w:val="left"/>
+      <w:pPr>
+        <w:ind w:left="5760" w:hanging="480"/>
+      </w:pPr>
+    </w:lvl>
+    <w:lvl w:ilvl="8">
+      <w:numFmt w:val="bullet"/>
+      <w:lvlText w:val="•"/>
+      <w:lvlJc w:val="left"/>
+      <w:pPr>
+        <w:ind w:left="6480" w:hanging="480"/>
+      </w:pPr>
+    </w:lvl>
+  </w:abstractNum>
   <w:num w:numId="1000">
     <w:abstractNumId w:val="990"/>
+  </w:num>
+  <w:num w:numId="1001">
+    <w:abstractNumId w:val="991"/>
+  </w:num>
+  <w:num w:numId="1002">
+    <w:abstractNumId w:val="991"/>
   </w:num>
 </w:numbering>
 </file>

</xml_diff>